<commit_message>
Update NOME VALTER SÉRGIO RIBEIRO TERTULIANO.docx
</commit_message>
<xml_diff>
--- a/Desenvolvimento de Sistemas/Fundamentos da Informática/Atividades Avaliativas/NOME VALTER SÉRGIO RIBEIRO TERTULIANO.docx
+++ b/Desenvolvimento de Sistemas/Fundamentos da Informática/Atividades Avaliativas/NOME VALTER SÉRGIO RIBEIRO TERTULIANO.docx
@@ -314,29 +314,393 @@
       <w:pPr>
         <w:pStyle w:val="Normal"/>
         <w:ind w:left="0" w:firstLine="0"/>
+      </w:pPr>
+      <w:r>
+        <w:rPr/>
+        <w:t xml:space="preserve">R:  </w:t>
+      </w:r>
+      <w:r>
+        <w:rPr/>
+        <w:t>Frequentemente preciso calcular minhas despesas e pagar elas com meu pagamento</w:t>
+      </w:r>
+      <w:r>
+        <w:rPr/>
+        <w:t xml:space="preserve">,  preciso </w:t>
+      </w:r>
+      <w:r>
+        <w:rPr/>
+        <w:t xml:space="preserve">calcular meu tempo livre para administrar as tarefas escolares, tarefas domésticas, tarefas </w:t>
+      </w:r>
+      <w:r>
+        <w:rPr/>
+        <w:t>do relacionamento e etc, essa lista é bem longa.</w:t>
+      </w:r>
+    </w:p>
+    <w:p>
+      <w:pPr>
+        <w:pStyle w:val="Normal"/>
+        <w:ind w:left="0" w:firstLine="0"/>
+      </w:pPr>
+      <w:r>
+        <w:rPr/>
+        <w:t xml:space="preserve">      </w:t>
+      </w:r>
+    </w:p>
+    <w:p>
+      <w:pPr>
+        <w:pStyle w:val="Normal"/>
+        <w:ind w:left="0" w:firstLine="0"/>
+      </w:pPr>
+      <w:r>
+        <w:rPr/>
+        <w:t>5. Qual a importância da relação entre hardware e software?</w:t>
+      </w:r>
+    </w:p>
+    <w:p>
+      <w:pPr>
+        <w:pStyle w:val="Normal"/>
+        <w:ind w:left="0" w:firstLine="0"/>
+      </w:pPr>
+      <w:r>
+        <w:rPr/>
+        <w:t xml:space="preserve">R: O hardware fornece os recursos necessarios para que o software possa funcionar, como memória, processadores, componentes de </w:t>
+      </w:r>
+      <w:r>
+        <w:rPr/>
+        <w:t>I/O, sem os recursos necessarios provenientes do hardware o software não funciona,</w:t>
+      </w:r>
+      <w:r>
+        <w:rPr/>
+        <w:t>.</w:t>
+      </w:r>
+    </w:p>
+    <w:p>
+      <w:pPr>
+        <w:pStyle w:val="Normal"/>
+        <w:ind w:left="0" w:firstLine="0"/>
+      </w:pPr>
+    </w:p>
+    <w:p>
+      <w:pPr>
+        <w:pStyle w:val="Normal"/>
+        <w:ind w:left="0" w:firstLine="0"/>
+      </w:pPr>
+      <w:r>
+        <w:rPr/>
+        <w:t>6. Cite uma caracteristica dos computadores vista nas apresentações e uma caracteristica que não tenha sido vista.</w:t>
+      </w:r>
+    </w:p>
+    <w:p>
+      <w:pPr>
+        <w:pStyle w:val="Normal"/>
+        <w:ind w:left="0" w:firstLine="0"/>
+      </w:pPr>
+      <w:r>
+        <w:rPr/>
+        <w:t xml:space="preserve">R: </w:t>
+      </w:r>
+      <w:r>
+        <w:rPr/>
+        <w:t xml:space="preserve"> Na apresentação foi visto que os computadores são rápidos, precisos e confiáveis,</w:t>
+      </w:r>
+      <w:r>
+        <w:rPr/>
+        <w:t xml:space="preserve"> e que também possuem grande capacidade de armazenamento e velocidade de processamento, o que não foi citado</w:t>
+      </w:r>
+      <w:r>
+        <w:rPr/>
+        <w:t xml:space="preserve"> que ele tem vários softwares para entretenimento como reprodutores de música, </w:t>
+      </w:r>
+      <w:r>
+        <w:rPr/>
+        <w:t xml:space="preserve">reprodutores de </w:t>
+      </w:r>
+      <w:r>
+        <w:rPr/>
+        <w:t>video,</w:t>
+      </w:r>
+      <w:r>
+        <w:rPr/>
+        <w:t xml:space="preserve"> jogos</w:t>
+      </w:r>
+      <w:r>
+        <w:rPr/>
+        <w:t>,  além de permitir o uso de redes como internet e bluetooth por exemplo</w:t>
+      </w:r>
+      <w:r>
+        <w:rPr/>
+        <w:t>.</w:t>
+      </w:r>
+    </w:p>
+    <w:p>
+      <w:pPr>
+        <w:pStyle w:val="Normal"/>
+        <w:ind w:left="0" w:firstLine="0"/>
+      </w:pPr>
+    </w:p>
+    <w:p>
+      <w:pPr>
+        <w:pStyle w:val="Normal"/>
+        <w:ind w:left="0" w:firstLine="0"/>
+      </w:pPr>
+      <w:r>
+        <w:rPr/>
+        <w:t>7.</w:t>
+      </w:r>
+      <w:r>
+        <w:rPr/>
+        <w:t xml:space="preserve"> Cite duas vantagens  </w:t>
+      </w:r>
+      <w:r>
+        <w:rPr/>
+        <w:t>dos computadores</w:t>
+      </w:r>
+      <w:r>
+        <w:rPr/>
+        <w:t xml:space="preserve"> ( uma vista na apresentação e outra não vista).</w:t>
+      </w:r>
+    </w:p>
+    <w:p>
+      <w:pPr>
+        <w:pStyle w:val="Normal"/>
+        <w:ind w:left="0" w:firstLine="0"/>
+      </w:pPr>
+      <w:r>
+        <w:rPr/>
+        <w:t>R: Foi citado que eles podem trabalhar vinte e quatro horas por dia</w:t>
+      </w:r>
+      <w:r>
+        <w:rPr/>
+        <w:t xml:space="preserve">, que não se cansam e nem perdem a concentração, </w:t>
+      </w:r>
+      <w:r>
+        <w:rPr/>
+        <w:t xml:space="preserve"> o computador por ter vários processadores permite o paralelismo entre as tarefas, </w:t>
+      </w:r>
+      <w:r>
+        <w:rPr/>
+        <w:t xml:space="preserve">isso permite que o computador realize várias tarefas distintas ao mesmo tempo, </w:t>
+      </w:r>
+      <w:r>
+        <w:rPr/>
+        <w:t>por exemplo enquanto você está conectado na rede, também se pode enviar e compartilhar da</w:t>
+      </w:r>
+      <w:r>
+        <w:rPr/>
+        <w:t>dos com outros usuarios de qualquer local do planaeta, isso enquanto se escuta uma musica</w:t>
+      </w:r>
+      <w:r>
+        <w:rPr/>
+        <w:t xml:space="preserve"> em seu computador que está armazenad</w:t>
+      </w:r>
+      <w:r>
+        <w:rPr/>
+        <w:t>a</w:t>
+      </w:r>
+      <w:r>
+        <w:rPr/>
+        <w:t xml:space="preserve"> em outro </w:t>
+      </w:r>
+      <w:r>
+        <w:rPr/>
+        <w:t>lugar do mundo</w:t>
+      </w:r>
+      <w:r>
+        <w:rPr/>
+        <w:t>.</w:t>
+      </w:r>
+    </w:p>
+    <w:p>
+      <w:pPr>
+        <w:pStyle w:val="Normal"/>
+        <w:ind w:left="0" w:firstLine="0"/>
+      </w:pPr>
+    </w:p>
+    <w:p>
+      <w:pPr>
+        <w:pStyle w:val="Normal"/>
+        <w:ind w:left="0" w:firstLine="0"/>
+      </w:pPr>
+      <w:r>
+        <w:rPr/>
+        <w:t>8. Cite os 3 dispositivos que compõem o funcionamento do processamento de dados. Diga um exemplo ligado a cada um destes dispositivos.</w:t>
+      </w:r>
+    </w:p>
+    <w:p>
+      <w:pPr>
+        <w:pStyle w:val="Normal"/>
+        <w:ind w:left="0" w:firstLine="0"/>
+      </w:pPr>
+      <w:r>
+        <w:rPr/>
+        <w:t xml:space="preserve">R: </w:t>
+      </w:r>
+      <w:r>
+        <w:rPr/>
+        <w:t xml:space="preserve"> </w:t>
+      </w:r>
+      <w:r>
+        <w:rPr/>
+        <w:t>O teclado é um dispostivo de entrada, a impressora</w:t>
+      </w:r>
+      <w:r>
+        <w:rPr/>
+        <w:t xml:space="preserve"> é um dispositivo de saída, o televisor é </w:t>
+      </w:r>
+      <w:r>
+        <w:rPr/>
+        <w:t>um</w:t>
+      </w:r>
+      <w:r>
+        <w:rPr/>
+        <w:t xml:space="preserve"> dispositivo de saí</w:t>
+      </w:r>
+      <w:r>
+        <w:rPr/>
+        <w:t>da  essencial</w:t>
+      </w:r>
+      <w:r>
+        <w:rPr/>
+        <w:t>, a cpu e a memória realizam o processamento.</w:t>
+      </w:r>
+    </w:p>
+    <w:p>
+      <w:pPr>
+        <w:pStyle w:val="Normal"/>
+        <w:suppressLineNumbers w:val="0"/>
+        <w:bidi w:val="0"/>
+        <w:spacing w:before="0" w:beforeAutospacing="off" w:after="160" w:afterAutospacing="off" w:line="279" w:lineRule="auto"/>
+        <w:ind w:left="0" w:right="0"/>
+        <w:jc w:val="left"/>
+      </w:pPr>
+      <w:r>
+        <w:rPr/>
+        <w:t xml:space="preserve">Imagina que devemos entregar um trabalho escolar qualquer, usamos o </w:t>
+      </w:r>
+      <w:r>
+        <w:rPr/>
+        <w:t>editor de texto para escrever o trabalho, logo precisamos do televisor para localizar o editor de texto</w:t>
+      </w:r>
+      <w:r>
+        <w:rPr/>
+        <w:t xml:space="preserve"> a entrada pode ser dada com teclado(cli) ou mouse</w:t>
+      </w:r>
+      <w:r>
+        <w:rPr/>
+        <w:t>,</w:t>
+      </w:r>
+      <w:r>
+        <w:rPr/>
+        <w:t xml:space="preserve"> a cpu busca na memoria o editor de texto, </w:t>
+      </w:r>
+      <w:r>
+        <w:rPr/>
+        <w:t>a memoria devolve para a cpu o editor de texto, a cpu recebe esse editor</w:t>
+      </w:r>
+      <w:r>
+        <w:rPr/>
+        <w:t xml:space="preserve"> e exibe ele no televisor, pronto para receber a entrada de texto do usuario, quando o aluno termina ele avisa a cpu </w:t>
+      </w:r>
+      <w:r>
+        <w:rPr/>
+        <w:t xml:space="preserve">que quer </w:t>
+      </w:r>
+      <w:r>
+        <w:rPr/>
+        <w:t xml:space="preserve">imprimir o documento atraves do mouse e do televisor que exibe o editor e também o ponteiro do mouse, </w:t>
+      </w:r>
+      <w:r>
+        <w:rPr/>
+        <w:t>a cpu envia o comando para a impressora e a impressora devolve o texto em um papel.</w:t>
+      </w:r>
+    </w:p>
+    <w:p>
+      <w:pPr>
+        <w:pStyle w:val="Normal"/>
+        <w:suppressLineNumbers w:val="0"/>
+        <w:bidi w:val="0"/>
+        <w:spacing w:before="0" w:beforeAutospacing="off" w:after="160" w:afterAutospacing="off" w:line="279" w:lineRule="auto"/>
+        <w:ind w:left="0" w:right="0"/>
+        <w:jc w:val="left"/>
+      </w:pPr>
+    </w:p>
+    <w:p>
+      <w:pPr>
+        <w:pStyle w:val="Normal"/>
+        <w:suppressLineNumbers w:val="0"/>
+        <w:bidi w:val="0"/>
+        <w:spacing w:before="0" w:beforeAutospacing="off" w:after="160" w:afterAutospacing="off" w:line="279" w:lineRule="auto"/>
+        <w:ind w:left="0" w:right="0"/>
+        <w:jc w:val="left"/>
+      </w:pPr>
+      <w:r>
+        <w:rPr/>
+        <w:t>9. Quais as grandes categorias a que se enquadram os softwares?</w:t>
+      </w:r>
+    </w:p>
+    <w:p>
+      <w:pPr>
+        <w:pStyle w:val="Normal"/>
+        <w:suppressLineNumbers w:val="0"/>
+        <w:bidi w:val="0"/>
+        <w:spacing w:before="0" w:beforeAutospacing="off" w:after="160" w:afterAutospacing="off" w:line="279" w:lineRule="auto"/>
+        <w:ind w:left="0" w:right="0"/>
+        <w:jc w:val="left"/>
         <w:rPr>
-          <w:u w:val="single"/>
+          <w:u w:val="none"/>
         </w:rPr>
       </w:pPr>
       <w:r>
         <w:rPr/>
-        <w:t xml:space="preserve">R:  </w:t>
-      </w:r>
-    </w:p>
-    <w:p>
-      <w:pPr>
-        <w:pStyle w:val="Normal"/>
-        <w:ind w:left="0" w:firstLine="0"/>
-      </w:pPr>
-      <w:r>
-        <w:rPr/>
-        <w:t xml:space="preserve">      </w:t>
-      </w:r>
-    </w:p>
-    <w:p>
-      <w:pPr>
-        <w:pStyle w:val="Normal"/>
-        <w:ind w:left="0" w:firstLine="708"/>
+        <w:t>R: Os softwares base e o softwares aplicativo são as duas categorias de software</w:t>
+      </w:r>
+      <w:r>
+        <w:rPr/>
+        <w:t xml:space="preserve"> principais, o software base é o sistema operacional, o sistema operacional gerencia os recursos do hardware, </w:t>
+      </w:r>
+      <w:r>
+        <w:rPr/>
+        <w:t>ele abstrai a complexidade do hardware, forn</w:t>
+      </w:r>
+      <w:r>
+        <w:rPr/>
+        <w:t>e</w:t>
+      </w:r>
+      <w:r>
+        <w:rPr/>
+        <w:t xml:space="preserve">cendo uma interface mais </w:t>
+      </w:r>
+      <w:r>
+        <w:rPr/>
+        <w:t xml:space="preserve">bonita para o usuario, ele realiza a comunição entre o hardware </w:t>
+      </w:r>
+      <w:r>
+        <w:rPr/>
+        <w:t xml:space="preserve"> e os aplicativos do usuario</w:t>
+      </w:r>
+      <w:r>
+        <w:rPr/>
+        <w:t>, enquanto os softwares aplicativos são os programas de usuario, editor de textto, reprodutores, navegadores e etc.</w:t>
+      </w:r>
+    </w:p>
+    <w:p>
+      <w:pPr>
+        <w:pStyle w:val="Normal"/>
+        <w:ind w:left="0" w:firstLine="0"/>
+      </w:pPr>
+      <w:r>
+        <w:rPr/>
+        <w:t xml:space="preserve"> </w:t>
+      </w:r>
+      <w:r>
+        <w:rPr/>
+        <w:t xml:space="preserve"> </w:t>
+      </w:r>
+    </w:p>
+    <w:p>
+      <w:pPr>
+        <w:pStyle w:val="Normal"/>
+        <w:ind w:left="0" w:firstLine="0"/>
       </w:pPr>
     </w:p>
     <w:p>
@@ -1144,4 +1508,232 @@
     </a:ext>
   </a:extLst>
 </a:theme>
+</file>
+
+<file path=customXml/item1.xml><?xml version="1.0" encoding="utf-8"?>
+<ct:contentTypeSchema xmlns:ct="http://schemas.microsoft.com/office/2006/metadata/contentType" xmlns:ma="http://schemas.microsoft.com/office/2006/metadata/properties/metaAttributes" ct:_="" ma:_="" ma:contentTypeName="Documento" ma:contentTypeID="0x0101009BCF63106A2E2F40A33E7C858AB4E085" ma:contentTypeVersion="11" ma:contentTypeDescription="Crie um novo documento." ma:contentTypeScope="" ma:versionID="7f6568dcbf19cec659604213df49b80d">
+  <xsd:schema xmlns:xsd="http://www.w3.org/2001/XMLSchema" xmlns:xs="http://www.w3.org/2001/XMLSchema" xmlns:p="http://schemas.microsoft.com/office/2006/metadata/properties" xmlns:ns2="a78d9abc-67da-4910-badf-86eaefb39e64" xmlns:ns3="6d83b25e-1a09-4967-94f4-d529ea6b95fc" targetNamespace="http://schemas.microsoft.com/office/2006/metadata/properties" ma:root="true" ma:fieldsID="486e25eb5647797d636c0787e49c3149" ns2:_="" ns3:_="">
+    <xsd:import namespace="a78d9abc-67da-4910-badf-86eaefb39e64"/>
+    <xsd:import namespace="6d83b25e-1a09-4967-94f4-d529ea6b95fc"/>
+    <xsd:element name="properties">
+      <xsd:complexType>
+        <xsd:sequence>
+          <xsd:element name="documentManagement">
+            <xsd:complexType>
+              <xsd:all>
+                <xsd:element ref="ns2:ReferenceId" minOccurs="0"/>
+                <xsd:element ref="ns2:MediaServiceMetadata" minOccurs="0"/>
+                <xsd:element ref="ns2:MediaServiceFastMetadata" minOccurs="0"/>
+                <xsd:element ref="ns2:MediaServiceSearchProperties" minOccurs="0"/>
+                <xsd:element ref="ns2:MediaServiceDateTaken" minOccurs="0"/>
+                <xsd:element ref="ns2:lcf76f155ced4ddcb4097134ff3c332f" minOccurs="0"/>
+                <xsd:element ref="ns3:TaxCatchAll" minOccurs="0"/>
+                <xsd:element ref="ns2:MediaServiceOCR" minOccurs="0"/>
+                <xsd:element ref="ns2:MediaServiceGenerationTime" minOccurs="0"/>
+                <xsd:element ref="ns2:MediaServiceEventHashCode" minOccurs="0"/>
+              </xsd:all>
+            </xsd:complexType>
+          </xsd:element>
+        </xsd:sequence>
+      </xsd:complexType>
+    </xsd:element>
+  </xsd:schema>
+  <xsd:schema xmlns:xsd="http://www.w3.org/2001/XMLSchema" xmlns:xs="http://www.w3.org/2001/XMLSchema" xmlns:dms="http://schemas.microsoft.com/office/2006/documentManagement/types" xmlns:pc="http://schemas.microsoft.com/office/infopath/2007/PartnerControls" targetNamespace="a78d9abc-67da-4910-badf-86eaefb39e64" elementFormDefault="qualified">
+    <xsd:import namespace="http://schemas.microsoft.com/office/2006/documentManagement/types"/>
+    <xsd:import namespace="http://schemas.microsoft.com/office/infopath/2007/PartnerControls"/>
+    <xsd:element name="ReferenceId" ma:index="8" nillable="true" ma:displayName="ReferenceId" ma:indexed="true" ma:internalName="ReferenceId">
+      <xsd:simpleType>
+        <xsd:restriction base="dms:Text"/>
+      </xsd:simpleType>
+    </xsd:element>
+    <xsd:element name="MediaServiceMetadata" ma:index="9" nillable="true" ma:displayName="MediaServiceMetadata" ma:hidden="true" ma:internalName="MediaServiceMetadata" ma:readOnly="true">
+      <xsd:simpleType>
+        <xsd:restriction base="dms:Note"/>
+      </xsd:simpleType>
+    </xsd:element>
+    <xsd:element name="MediaServiceFastMetadata" ma:index="10" nillable="true" ma:displayName="MediaServiceFastMetadata" ma:hidden="true" ma:internalName="MediaServiceFastMetadata" ma:readOnly="true">
+      <xsd:simpleType>
+        <xsd:restriction base="dms:Note"/>
+      </xsd:simpleType>
+    </xsd:element>
+    <xsd:element name="MediaServiceSearchProperties" ma:index="11" nillable="true" ma:displayName="MediaServiceSearchProperties" ma:hidden="true" ma:internalName="MediaServiceSearchProperties" ma:readOnly="true">
+      <xsd:simpleType>
+        <xsd:restriction base="dms:Note"/>
+      </xsd:simpleType>
+    </xsd:element>
+    <xsd:element name="MediaServiceDateTaken" ma:index="12" nillable="true" ma:displayName="MediaServiceDateTaken" ma:hidden="true" ma:indexed="true" ma:internalName="MediaServiceDateTaken" ma:readOnly="true">
+      <xsd:simpleType>
+        <xsd:restriction base="dms:Text"/>
+      </xsd:simpleType>
+    </xsd:element>
+    <xsd:element name="lcf76f155ced4ddcb4097134ff3c332f" ma:index="14" nillable="true" ma:taxonomy="true" ma:internalName="lcf76f155ced4ddcb4097134ff3c332f" ma:taxonomyFieldName="MediaServiceImageTags" ma:displayName="Marcações de imagem" ma:readOnly="false" ma:fieldId="{5cf76f15-5ced-4ddc-b409-7134ff3c332f}" ma:taxonomyMulti="true" ma:sspId="3714fbfa-5ced-4307-b76a-786f22ad6a2b" ma:termSetId="09814cd3-568e-fe90-9814-8d621ff8fb84" ma:anchorId="fba54fb3-c3e1-fe81-a776-ca4b69148c4d" ma:open="true" ma:isKeyword="false">
+      <xsd:complexType>
+        <xsd:sequence>
+          <xsd:element ref="pc:Terms" minOccurs="0" maxOccurs="1"/>
+        </xsd:sequence>
+      </xsd:complexType>
+    </xsd:element>
+    <xsd:element name="MediaServiceOCR" ma:index="16" nillable="true" ma:displayName="Extracted Text" ma:internalName="MediaServiceOCR" ma:readOnly="true">
+      <xsd:simpleType>
+        <xsd:restriction base="dms:Note">
+          <xsd:maxLength value="255"/>
+        </xsd:restriction>
+      </xsd:simpleType>
+    </xsd:element>
+    <xsd:element name="MediaServiceGenerationTime" ma:index="17" nillable="true" ma:displayName="MediaServiceGenerationTime" ma:hidden="true" ma:internalName="MediaServiceGenerationTime" ma:readOnly="true">
+      <xsd:simpleType>
+        <xsd:restriction base="dms:Text"/>
+      </xsd:simpleType>
+    </xsd:element>
+    <xsd:element name="MediaServiceEventHashCode" ma:index="18" nillable="true" ma:displayName="MediaServiceEventHashCode" ma:hidden="true" ma:internalName="MediaServiceEventHashCode" ma:readOnly="true">
+      <xsd:simpleType>
+        <xsd:restriction base="dms:Text"/>
+      </xsd:simpleType>
+    </xsd:element>
+  </xsd:schema>
+  <xsd:schema xmlns:xsd="http://www.w3.org/2001/XMLSchema" xmlns:xs="http://www.w3.org/2001/XMLSchema" xmlns:dms="http://schemas.microsoft.com/office/2006/documentManagement/types" xmlns:pc="http://schemas.microsoft.com/office/infopath/2007/PartnerControls" targetNamespace="6d83b25e-1a09-4967-94f4-d529ea6b95fc" elementFormDefault="qualified">
+    <xsd:import namespace="http://schemas.microsoft.com/office/2006/documentManagement/types"/>
+    <xsd:import namespace="http://schemas.microsoft.com/office/infopath/2007/PartnerControls"/>
+    <xsd:element name="TaxCatchAll" ma:index="15" nillable="true" ma:displayName="Taxonomy Catch All Column" ma:hidden="true" ma:list="{1be68f52-383a-4b31-8527-eb249f73a43f}" ma:internalName="TaxCatchAll" ma:showField="CatchAllData" ma:web="6d83b25e-1a09-4967-94f4-d529ea6b95fc">
+      <xsd:complexType>
+        <xsd:complexContent>
+          <xsd:extension base="dms:MultiChoiceLookup">
+            <xsd:sequence>
+              <xsd:element name="Value" type="dms:Lookup" maxOccurs="unbounded" minOccurs="0" nillable="true"/>
+            </xsd:sequence>
+          </xsd:extension>
+        </xsd:complexContent>
+      </xsd:complexType>
+    </xsd:element>
+  </xsd:schema>
+  <xsd:schema xmlns="http://schemas.openxmlformats.org/package/2006/metadata/core-properties" xmlns:xsd="http://www.w3.org/2001/XMLSchema" xmlns:xsi="http://www.w3.org/2001/XMLSchema-instance" xmlns:dc="http://purl.org/dc/elements/1.1/" xmlns:dcterms="http://purl.org/dc/terms/" xmlns:odoc="http://schemas.microsoft.com/internal/obd" targetNamespace="http://schemas.openxmlformats.org/package/2006/metadata/core-properties" elementFormDefault="qualified" attributeFormDefault="unqualified" blockDefault="#all">
+    <xsd:import namespace="http://purl.org/dc/elements/1.1/" schemaLocation="http://dublincore.org/schemas/xmls/qdc/2003/04/02/dc.xsd"/>
+    <xsd:import namespace="http://purl.org/dc/terms/" schemaLocation="http://dublincore.org/schemas/xmls/qdc/2003/04/02/dcterms.xsd"/>
+    <xsd:element name="coreProperties" type="CT_coreProperties"/>
+    <xsd:complexType name="CT_coreProperties">
+      <xsd:all>
+        <xsd:element ref="dc:creator" minOccurs="0" maxOccurs="1"/>
+        <xsd:element ref="dcterms:created" minOccurs="0" maxOccurs="1"/>
+        <xsd:element ref="dc:identifier" minOccurs="0" maxOccurs="1"/>
+        <xsd:element name="contentType" minOccurs="0" maxOccurs="1" type="xsd:string" ma:index="0" ma:displayName="Tipo de Conteúdo"/>
+        <xsd:element ref="dc:title" minOccurs="0" maxOccurs="1" ma:index="4" ma:displayName="Título"/>
+        <xsd:element ref="dc:subject" minOccurs="0" maxOccurs="1"/>
+        <xsd:element ref="dc:description" minOccurs="0" maxOccurs="1"/>
+        <xsd:element name="keywords" minOccurs="0" maxOccurs="1" type="xsd:string"/>
+        <xsd:element ref="dc:language" minOccurs="0" maxOccurs="1"/>
+        <xsd:element name="category" minOccurs="0" maxOccurs="1" type="xsd:string"/>
+        <xsd:element name="version" minOccurs="0" maxOccurs="1" type="xsd:string"/>
+        <xsd:element name="revision" minOccurs="0" maxOccurs="1" type="xsd:string">
+          <xsd:annotation>
+            <xsd:documentation>
+                        This value indicates the number of saves or revisions. The application is responsible for updating this value after each revision.
+                    </xsd:documentation>
+          </xsd:annotation>
+        </xsd:element>
+        <xsd:element name="lastModifiedBy" minOccurs="0" maxOccurs="1" type="xsd:string"/>
+        <xsd:element ref="dcterms:modified" minOccurs="0" maxOccurs="1"/>
+        <xsd:element name="contentStatus" minOccurs="0" maxOccurs="1" type="xsd:string"/>
+      </xsd:all>
+    </xsd:complexType>
+  </xsd:schema>
+  <xs:schema xmlns:pc="http://schemas.microsoft.com/office/infopath/2007/PartnerControls" xmlns:xs="http://www.w3.org/2001/XMLSchema" targetNamespace="http://schemas.microsoft.com/office/infopath/2007/PartnerControls" elementFormDefault="qualified" attributeFormDefault="unqualified">
+    <xs:element name="Person">
+      <xs:complexType>
+        <xs:sequence>
+          <xs:element ref="pc:DisplayName" minOccurs="0"/>
+          <xs:element ref="pc:AccountId" minOccurs="0"/>
+          <xs:element ref="pc:AccountType" minOccurs="0"/>
+        </xs:sequence>
+      </xs:complexType>
+    </xs:element>
+    <xs:element name="DisplayName" type="xs:string"/>
+    <xs:element name="AccountId" type="xs:string"/>
+    <xs:element name="AccountType" type="xs:string"/>
+    <xs:element name="BDCAssociatedEntity">
+      <xs:complexType>
+        <xs:sequence>
+          <xs:element ref="pc:BDCEntity" minOccurs="0" maxOccurs="unbounded"/>
+        </xs:sequence>
+        <xs:attribute ref="pc:EntityNamespace"/>
+        <xs:attribute ref="pc:EntityName"/>
+        <xs:attribute ref="pc:SystemInstanceName"/>
+        <xs:attribute ref="pc:AssociationName"/>
+      </xs:complexType>
+    </xs:element>
+    <xs:attribute name="EntityNamespace" type="xs:string"/>
+    <xs:attribute name="EntityName" type="xs:string"/>
+    <xs:attribute name="SystemInstanceName" type="xs:string"/>
+    <xs:attribute name="AssociationName" type="xs:string"/>
+    <xs:element name="BDCEntity">
+      <xs:complexType>
+        <xs:sequence>
+          <xs:element ref="pc:EntityDisplayName" minOccurs="0"/>
+          <xs:element ref="pc:EntityInstanceReference" minOccurs="0"/>
+          <xs:element ref="pc:EntityId1" minOccurs="0"/>
+          <xs:element ref="pc:EntityId2" minOccurs="0"/>
+          <xs:element ref="pc:EntityId3" minOccurs="0"/>
+          <xs:element ref="pc:EntityId4" minOccurs="0"/>
+          <xs:element ref="pc:EntityId5" minOccurs="0"/>
+        </xs:sequence>
+      </xs:complexType>
+    </xs:element>
+    <xs:element name="EntityDisplayName" type="xs:string"/>
+    <xs:element name="EntityInstanceReference" type="xs:string"/>
+    <xs:element name="EntityId1" type="xs:string"/>
+    <xs:element name="EntityId2" type="xs:string"/>
+    <xs:element name="EntityId3" type="xs:string"/>
+    <xs:element name="EntityId4" type="xs:string"/>
+    <xs:element name="EntityId5" type="xs:string"/>
+    <xs:element name="Terms">
+      <xs:complexType>
+        <xs:sequence>
+          <xs:element ref="pc:TermInfo" minOccurs="0" maxOccurs="unbounded"/>
+        </xs:sequence>
+      </xs:complexType>
+    </xs:element>
+    <xs:element name="TermInfo">
+      <xs:complexType>
+        <xs:sequence>
+          <xs:element ref="pc:TermName" minOccurs="0"/>
+          <xs:element ref="pc:TermId" minOccurs="0"/>
+        </xs:sequence>
+      </xs:complexType>
+    </xs:element>
+    <xs:element name="TermName" type="xs:string"/>
+    <xs:element name="TermId" type="xs:string"/>
+  </xs:schema>
+</ct:contentTypeSchema>
+</file>
+
+<file path=customXml/item2.xml><?xml version="1.0" encoding="utf-8"?>
+<?mso-contentType ?>
+<FormTemplates xmlns="http://schemas.microsoft.com/sharepoint/v3/contenttype/forms">
+  <Display>DocumentLibraryForm</Display>
+  <Edit>DocumentLibraryForm</Edit>
+  <New>DocumentLibraryForm</New>
+</FormTemplates>
+</file>
+
+<file path=customXml/item3.xml><?xml version="1.0" encoding="utf-8"?>
+<p:properties xmlns:p="http://schemas.microsoft.com/office/2006/metadata/properties" xmlns:xsi="http://www.w3.org/2001/XMLSchema-instance" xmlns:pc="http://schemas.microsoft.com/office/infopath/2007/PartnerControls">
+  <documentManagement>
+    <ReferenceId xmlns="a78d9abc-67da-4910-badf-86eaefb39e64" xsi:nil="true"/>
+    <lcf76f155ced4ddcb4097134ff3c332f xmlns="a78d9abc-67da-4910-badf-86eaefb39e64">
+      <Terms xmlns="http://schemas.microsoft.com/office/infopath/2007/PartnerControls"/>
+    </lcf76f155ced4ddcb4097134ff3c332f>
+    <TaxCatchAll xmlns="6d83b25e-1a09-4967-94f4-d529ea6b95fc" xsi:nil="true"/>
+  </documentManagement>
+</p:properties>
+</file>
+
+<file path=customXml/itemProps1.xml><?xml version="1.0" encoding="utf-8"?>
+<ds:datastoreItem xmlns:ds="http://schemas.openxmlformats.org/officeDocument/2006/customXml" ds:itemID="{67696F84-6103-4E0C-8A9E-75DA4E42AF8F}"/>
+</file>
+
+<file path=customXml/itemProps2.xml><?xml version="1.0" encoding="utf-8"?>
+<ds:datastoreItem xmlns:ds="http://schemas.openxmlformats.org/officeDocument/2006/customXml" ds:itemID="{1296132F-6856-489D-955E-8F92147086C2}"/>
+</file>
+
+<file path=customXml/itemProps3.xml><?xml version="1.0" encoding="utf-8"?>
+<ds:datastoreItem xmlns:ds="http://schemas.openxmlformats.org/officeDocument/2006/customXml" ds:itemID="{CB50E7E5-051A-46AB-B5DE-DB9495CD1DAD}"/>
 </file>
</xml_diff>